<commit_message>
Updated final report and ppt
</commit_message>
<xml_diff>
--- a/report/AudioSearchReport.docx
+++ b/report/AudioSearchReport.docx
@@ -1256,7 +1256,15 @@
         <w:jc w:val="both"/>
       </w:pPr>
       <w:r>
-        <w:t>MFCC is are the cofficients that collectively make up an MFC. Pre-emphasis is done to the input signal, and then Hamming window is applied to all frames. FFT with other complex computation is then performed to process each frame and producing a vector of floating point numbers.</w:t>
+        <w:t xml:space="preserve">MFCC is are the </w:t>
+      </w:r>
+      <w:proofErr w:type="spellStart"/>
+      <w:r>
+        <w:t>cofficients</w:t>
+      </w:r>
+      <w:proofErr w:type="spellEnd"/>
+      <w:r>
+        <w:t xml:space="preserve"> that collectively make up an MFC. Pre-emphasis is done to the input signal, and then Hamming window is applied to all frames. FFT with other complex computation is then performed to process each frame and producing a vector of floating point numbers.</w:t>
       </w:r>
     </w:p>
     <w:p>
@@ -1527,11 +1535,41 @@
           <w:rFonts w:eastAsiaTheme="minorEastAsia"/>
         </w:rPr>
       </w:pPr>
-      <w:r>
-        <w:rPr>
-          <w:rFonts w:eastAsiaTheme="minorEastAsia"/>
-        </w:rPr>
-        <w:t>Score(i,j) denotes that score value is obtained by comparing feature “i” and using similarity measure “j”.</w:t>
+      <w:proofErr w:type="gramStart"/>
+      <w:r>
+        <w:rPr>
+          <w:rFonts w:eastAsiaTheme="minorEastAsia"/>
+        </w:rPr>
+        <w:t>Score(</w:t>
+      </w:r>
+      <w:proofErr w:type="spellStart"/>
+      <w:proofErr w:type="gramEnd"/>
+      <w:r>
+        <w:rPr>
+          <w:rFonts w:eastAsiaTheme="minorEastAsia"/>
+        </w:rPr>
+        <w:t>i,j</w:t>
+      </w:r>
+      <w:proofErr w:type="spellEnd"/>
+      <w:r>
+        <w:rPr>
+          <w:rFonts w:eastAsiaTheme="minorEastAsia"/>
+        </w:rPr>
+        <w:t>) denotes that score value is obtained by comparing feature “</w:t>
+      </w:r>
+      <w:proofErr w:type="spellStart"/>
+      <w:r>
+        <w:rPr>
+          <w:rFonts w:eastAsiaTheme="minorEastAsia"/>
+        </w:rPr>
+        <w:t>i</w:t>
+      </w:r>
+      <w:proofErr w:type="spellEnd"/>
+      <w:r>
+        <w:rPr>
+          <w:rFonts w:eastAsiaTheme="minorEastAsia"/>
+        </w:rPr>
+        <w:t>” and using similarity measure “j”.</w:t>
       </w:r>
     </w:p>
     <w:p>
@@ -1747,11 +1785,6 @@
       <w:r>
         <w:t>Search system.</w:t>
       </w:r>
-    </w:p>
-    <w:p>
-      <w:pPr>
-        <w:jc w:val="both"/>
-      </w:pPr>
     </w:p>
     <w:p>
       <w:pPr>
@@ -3131,7 +3164,6 @@
                 <w:rFonts w:eastAsiaTheme="minorEastAsia"/>
                 <w:b/>
               </w:rPr>
-              <w:lastRenderedPageBreak/>
               <w:t>Combined with best weight</w:t>
             </w:r>
           </w:p>
@@ -3186,6 +3218,7 @@
         <w:jc w:val="center"/>
       </w:pPr>
       <w:r>
+        <w:lastRenderedPageBreak/>
         <w:t xml:space="preserve">Table 3 – </w:t>
       </w:r>
       <w:r>
@@ -4437,10 +4470,7 @@
         <w:jc w:val="both"/>
       </w:pPr>
       <w:r>
-        <w:t>The best precision we could obtain has a mean</w:t>
-      </w:r>
-      <w:r>
-        <w:t xml:space="preserve"> precision score of 0.6605, and is a result of using all 7 features with their respective weights produced by the genetic algorithm.</w:t>
+        <w:t>The best precision we could obtain has a mean precision score of 0.6605, and is a result of using all 7 features with their respective weights produced by the genetic algorithm.</w:t>
       </w:r>
     </w:p>
     <w:p>
@@ -4448,25 +4478,23 @@
         <w:jc w:val="both"/>
       </w:pPr>
       <w:r>
-        <w:t>When viewing the individual weights (W1 to W7)</w:t>
+        <w:t>When viewing the individual weights (W1 to W7) of the best mean precision score, w</w:t>
+      </w:r>
+      <w:r>
+        <w:t>e can conclude that all features – both the features for audio matching and features for similarity measures – are important to obtain good precision. When taken as a group with the respective weights, the overall precision is higher than any individual feature, thus using all features</w:t>
+      </w:r>
+      <w:r>
+        <w:t xml:space="preserve"> (with its respective weights)</w:t>
+      </w:r>
+      <w:r>
+        <w:t xml:space="preserve"> would be highly recommended.</w:t>
       </w:r>
       <w:bookmarkStart w:id="0" w:name="_GoBack"/>
       <w:bookmarkEnd w:id="0"/>
-      <w:r>
-        <w:t xml:space="preserve"> of the best mean precision score, w</w:t>
-      </w:r>
-      <w:r>
-        <w:t>e can conclude that all features – both the features for audio matching and features for similarity measures – are important to obtain good precision. When taken as a group with the respective weights, the overall precision is higher than any individual feature, thus using all features</w:t>
-      </w:r>
-      <w:r>
-        <w:t xml:space="preserve"> (with its respective weights)</w:t>
-      </w:r>
-      <w:r>
-        <w:t xml:space="preserve"> would be highly recommended.</w:t>
-      </w:r>
     </w:p>
     <w:sectPr>
       <w:headerReference w:type="default" r:id="rId8"/>
+      <w:footerReference w:type="default" r:id="rId9"/>
       <w:pgSz w:w="12240" w:h="15840"/>
       <w:pgMar w:top="1440" w:right="1440" w:bottom="1440" w:left="1440" w:header="720" w:footer="720" w:gutter="0"/>
       <w:cols w:space="720"/>
@@ -4501,6 +4529,59 @@
 </w:endnotes>
 </file>
 
+<file path=word/footer1.xml><?xml version="1.0" encoding="utf-8"?>
+<w:ftr xmlns:wpc="http://schemas.microsoft.com/office/word/2010/wordprocessingCanvas" xmlns:mc="http://schemas.openxmlformats.org/markup-compatibility/2006" xmlns:o="urn:schemas-microsoft-com:office:office" xmlns:r="http://schemas.openxmlformats.org/officeDocument/2006/relationships" xmlns:m="http://schemas.openxmlformats.org/officeDocument/2006/math" xmlns:v="urn:schemas-microsoft-com:vml" xmlns:wp14="http://schemas.microsoft.com/office/word/2010/wordprocessingDrawing" xmlns:wp="http://schemas.openxmlformats.org/drawingml/2006/wordprocessingDrawing" xmlns:w10="urn:schemas-microsoft-com:office:word" xmlns:w="http://schemas.openxmlformats.org/wordprocessingml/2006/main" xmlns:w14="http://schemas.microsoft.com/office/word/2010/wordml" xmlns:w15="http://schemas.microsoft.com/office/word/2012/wordml" xmlns:wpg="http://schemas.microsoft.com/office/word/2010/wordprocessingGroup" xmlns:wpi="http://schemas.microsoft.com/office/word/2010/wordprocessingInk" xmlns:wne="http://schemas.microsoft.com/office/word/2006/wordml" xmlns:wps="http://schemas.microsoft.com/office/word/2010/wordprocessingShape" mc:Ignorable="w14 w15 wp14">
+  <w:sdt>
+    <w:sdtPr>
+      <w:id w:val="-1244326160"/>
+      <w:docPartObj>
+        <w:docPartGallery w:val="Page Numbers (Bottom of Page)"/>
+        <w:docPartUnique/>
+      </w:docPartObj>
+    </w:sdtPr>
+    <w:sdtEndPr>
+      <w:rPr>
+        <w:noProof/>
+      </w:rPr>
+    </w:sdtEndPr>
+    <w:sdtContent>
+      <w:p>
+        <w:pPr>
+          <w:pStyle w:val="Footer"/>
+          <w:jc w:val="center"/>
+        </w:pPr>
+        <w:r>
+          <w:fldChar w:fldCharType="begin"/>
+        </w:r>
+        <w:r>
+          <w:instrText xml:space="preserve"> PAGE   \* MERGEFORMAT </w:instrText>
+        </w:r>
+        <w:r>
+          <w:fldChar w:fldCharType="separate"/>
+        </w:r>
+        <w:r>
+          <w:rPr>
+            <w:noProof/>
+          </w:rPr>
+          <w:t>5</w:t>
+        </w:r>
+        <w:r>
+          <w:rPr>
+            <w:noProof/>
+          </w:rPr>
+          <w:fldChar w:fldCharType="end"/>
+        </w:r>
+      </w:p>
+    </w:sdtContent>
+  </w:sdt>
+  <w:p>
+    <w:pPr>
+      <w:pStyle w:val="Footer"/>
+    </w:pPr>
+  </w:p>
+</w:ftr>
+</file>
+
 <file path=word/footnotes.xml><?xml version="1.0" encoding="utf-8"?>
 <w:footnotes xmlns:wpc="http://schemas.microsoft.com/office/word/2010/wordprocessingCanvas" xmlns:mc="http://schemas.openxmlformats.org/markup-compatibility/2006" xmlns:o="urn:schemas-microsoft-com:office:office" xmlns:r="http://schemas.openxmlformats.org/officeDocument/2006/relationships" xmlns:m="http://schemas.openxmlformats.org/officeDocument/2006/math" xmlns:v="urn:schemas-microsoft-com:vml" xmlns:wp14="http://schemas.microsoft.com/office/word/2010/wordprocessingDrawing" xmlns:wp="http://schemas.openxmlformats.org/drawingml/2006/wordprocessingDrawing" xmlns:w10="urn:schemas-microsoft-com:office:word" xmlns:w="http://schemas.openxmlformats.org/wordprocessingml/2006/main" xmlns:w14="http://schemas.microsoft.com/office/word/2010/wordml" xmlns:w15="http://schemas.microsoft.com/office/word/2012/wordml" xmlns:wpg="http://schemas.microsoft.com/office/word/2010/wordprocessingGroup" xmlns:wpi="http://schemas.microsoft.com/office/word/2010/wordprocessingInk" xmlns:wne="http://schemas.microsoft.com/office/word/2006/wordml" xmlns:wps="http://schemas.microsoft.com/office/word/2010/wordprocessingShape" mc:Ignorable="w14 w15 wp14">
   <w:footnote w:type="separator" w:id="-1">
@@ -4534,8 +4615,13 @@
       <w:jc w:val="right"/>
     </w:pPr>
     <w:r>
-      <w:t>Steven Kester Y – Ian Leow</w:t>
+      <w:t xml:space="preserve">Steven Kester Y – Ian </w:t>
     </w:r>
+    <w:proofErr w:type="spellStart"/>
+    <w:r>
+      <w:t>Leow</w:t>
+    </w:r>
+    <w:proofErr w:type="spellEnd"/>
   </w:p>
 </w:hdr>
 </file>
@@ -5968,7 +6054,7 @@
 </file>
 
 <file path=customXml/itemProps1.xml><?xml version="1.0" encoding="utf-8"?>
-<ds:datastoreItem xmlns:ds="http://schemas.openxmlformats.org/officeDocument/2006/customXml" ds:itemID="{18AE6B08-5D33-46B2-B940-6847370E2460}">
+<ds:datastoreItem xmlns:ds="http://schemas.openxmlformats.org/officeDocument/2006/customXml" ds:itemID="{D39C0BB0-15EF-44ED-9115-A47D3F7AEF8F}">
   <ds:schemaRefs>
     <ds:schemaRef ds:uri="http://schemas.openxmlformats.org/officeDocument/2006/bibliography"/>
   </ds:schemaRefs>

</xml_diff>